<commit_message>
Edit dummy database, document and defense question after meeting minutes Thursday, 9th July, 2015
</commit_message>
<xml_diff>
--- a/Document/Reference/Capstone defense questions.docx
+++ b/Document/Reference/Capstone defense questions.docx
@@ -149,37 +149,12 @@
                 <w:sz w:val="24"/>
               </w:rPr>
             </w:pPr>
-            <w:proofErr w:type="spellStart"/>
             <w:r>
               <w:rPr>
                 <w:rFonts w:cstheme="minorHAnsi"/>
                 <w:sz w:val="24"/>
               </w:rPr>
-              <w:t>Đinh</w:t>
-            </w:r>
-            <w:proofErr w:type="spellEnd"/>
-            <w:r>
-              <w:rPr>
-                <w:rFonts w:cstheme="minorHAnsi"/>
-                <w:sz w:val="24"/>
-              </w:rPr>
-              <w:t xml:space="preserve"> </w:t>
-            </w:r>
-            <w:proofErr w:type="spellStart"/>
-            <w:r>
-              <w:rPr>
-                <w:rFonts w:cstheme="minorHAnsi"/>
-                <w:sz w:val="24"/>
-              </w:rPr>
-              <w:t>Quang</w:t>
-            </w:r>
-            <w:proofErr w:type="spellEnd"/>
-            <w:r>
-              <w:rPr>
-                <w:rFonts w:cstheme="minorHAnsi"/>
-                <w:sz w:val="24"/>
-              </w:rPr>
-              <w:t xml:space="preserve"> Trung</w:t>
+              <w:t>Đinh Quang Trung</w:t>
             </w:r>
           </w:p>
         </w:tc>
@@ -278,23 +253,7 @@
                 <w:rFonts w:cstheme="minorHAnsi"/>
                 <w:sz w:val="24"/>
               </w:rPr>
-              <w:t xml:space="preserve">Phùng </w:t>
-            </w:r>
-            <w:proofErr w:type="spellStart"/>
-            <w:r>
-              <w:rPr>
-                <w:rFonts w:cstheme="minorHAnsi"/>
-                <w:sz w:val="24"/>
-              </w:rPr>
-              <w:t>Quang</w:t>
-            </w:r>
-            <w:proofErr w:type="spellEnd"/>
-            <w:r>
-              <w:rPr>
-                <w:rFonts w:cstheme="minorHAnsi"/>
-                <w:sz w:val="24"/>
-              </w:rPr>
-              <w:t xml:space="preserve"> Minh Trí</w:t>
+              <w:t>Phùng Quang Minh Trí</w:t>
             </w:r>
           </w:p>
         </w:tc>
@@ -425,285 +384,11 @@
         </w:rPr>
         <w:t xml:space="preserve">: </w:t>
       </w:r>
-      <w:proofErr w:type="spellStart"/>
-      <w:r>
-        <w:rPr>
-          <w:sz w:val="24"/>
-        </w:rPr>
-        <w:t>Làm</w:t>
-      </w:r>
-      <w:proofErr w:type="spellEnd"/>
-      <w:r>
-        <w:rPr>
-          <w:sz w:val="24"/>
-        </w:rPr>
-        <w:t xml:space="preserve"> </w:t>
-      </w:r>
-      <w:proofErr w:type="spellStart"/>
-      <w:r>
-        <w:rPr>
-          <w:sz w:val="24"/>
-        </w:rPr>
-        <w:t>thế</w:t>
-      </w:r>
-      <w:proofErr w:type="spellEnd"/>
-      <w:r>
-        <w:rPr>
-          <w:sz w:val="24"/>
-        </w:rPr>
-        <w:t xml:space="preserve"> </w:t>
-      </w:r>
-      <w:proofErr w:type="spellStart"/>
-      <w:r>
-        <w:rPr>
-          <w:sz w:val="24"/>
-        </w:rPr>
-        <w:t>nào</w:t>
-      </w:r>
-      <w:proofErr w:type="spellEnd"/>
-      <w:r>
-        <w:rPr>
-          <w:sz w:val="24"/>
-        </w:rPr>
-        <w:t xml:space="preserve"> </w:t>
-      </w:r>
-      <w:proofErr w:type="spellStart"/>
-      <w:r>
-        <w:rPr>
-          <w:sz w:val="24"/>
-        </w:rPr>
-        <w:t>nếu</w:t>
-      </w:r>
-      <w:proofErr w:type="spellEnd"/>
-      <w:r>
-        <w:rPr>
-          <w:sz w:val="24"/>
-        </w:rPr>
-        <w:t xml:space="preserve"> </w:t>
-      </w:r>
-      <w:proofErr w:type="spellStart"/>
-      <w:r>
-        <w:rPr>
-          <w:sz w:val="24"/>
-        </w:rPr>
-        <w:t>nhiều</w:t>
-      </w:r>
-      <w:proofErr w:type="spellEnd"/>
-      <w:r>
-        <w:rPr>
-          <w:sz w:val="24"/>
-        </w:rPr>
-        <w:t xml:space="preserve"> </w:t>
-      </w:r>
-      <w:proofErr w:type="spellStart"/>
-      <w:r>
-        <w:rPr>
-          <w:sz w:val="24"/>
-        </w:rPr>
-        <w:t>người</w:t>
-      </w:r>
-      <w:proofErr w:type="spellEnd"/>
-      <w:r>
-        <w:rPr>
-          <w:sz w:val="24"/>
-        </w:rPr>
-        <w:t xml:space="preserve"> </w:t>
-      </w:r>
-      <w:proofErr w:type="spellStart"/>
-      <w:r>
-        <w:rPr>
-          <w:sz w:val="24"/>
-        </w:rPr>
-        <w:t>cùng</w:t>
-      </w:r>
-      <w:proofErr w:type="spellEnd"/>
-      <w:r>
-        <w:rPr>
-          <w:sz w:val="24"/>
-        </w:rPr>
-        <w:t xml:space="preserve"> </w:t>
-      </w:r>
-      <w:proofErr w:type="spellStart"/>
-      <w:r>
-        <w:rPr>
-          <w:sz w:val="24"/>
-        </w:rPr>
-        <w:t>thao</w:t>
-      </w:r>
-      <w:proofErr w:type="spellEnd"/>
-      <w:r>
-        <w:rPr>
-          <w:sz w:val="24"/>
-        </w:rPr>
-        <w:t xml:space="preserve"> </w:t>
-      </w:r>
-      <w:proofErr w:type="spellStart"/>
-      <w:r>
-        <w:rPr>
-          <w:sz w:val="24"/>
-        </w:rPr>
-        <w:t>tác</w:t>
-      </w:r>
-      <w:proofErr w:type="spellEnd"/>
-      <w:r>
-        <w:rPr>
-          <w:sz w:val="24"/>
-        </w:rPr>
-        <w:t xml:space="preserve"> 1 </w:t>
-      </w:r>
-      <w:proofErr w:type="spellStart"/>
-      <w:r>
-        <w:rPr>
-          <w:sz w:val="24"/>
-        </w:rPr>
-        <w:t>hợp</w:t>
-      </w:r>
-      <w:proofErr w:type="spellEnd"/>
-      <w:r>
-        <w:rPr>
-          <w:sz w:val="24"/>
-        </w:rPr>
-        <w:t xml:space="preserve"> </w:t>
-      </w:r>
-      <w:proofErr w:type="spellStart"/>
-      <w:r>
-        <w:rPr>
-          <w:sz w:val="24"/>
-        </w:rPr>
-        <w:t>đồng</w:t>
-      </w:r>
-      <w:proofErr w:type="spellEnd"/>
-      <w:r>
-        <w:rPr>
-          <w:sz w:val="24"/>
-        </w:rPr>
-        <w:t xml:space="preserve"> 1 </w:t>
-      </w:r>
-      <w:proofErr w:type="spellStart"/>
-      <w:r>
-        <w:rPr>
-          <w:sz w:val="24"/>
-        </w:rPr>
-        <w:t>lúc</w:t>
-      </w:r>
-      <w:proofErr w:type="spellEnd"/>
-      <w:r>
-        <w:rPr>
-          <w:sz w:val="24"/>
-        </w:rPr>
-        <w:t xml:space="preserve">, </w:t>
-      </w:r>
-      <w:proofErr w:type="spellStart"/>
-      <w:r>
-        <w:rPr>
-          <w:sz w:val="24"/>
-        </w:rPr>
-        <w:t>chuyện</w:t>
-      </w:r>
-      <w:proofErr w:type="spellEnd"/>
-      <w:r>
-        <w:rPr>
-          <w:sz w:val="24"/>
-        </w:rPr>
-        <w:t xml:space="preserve"> </w:t>
-      </w:r>
-      <w:proofErr w:type="spellStart"/>
-      <w:r>
-        <w:rPr>
-          <w:sz w:val="24"/>
-        </w:rPr>
-        <w:t>gì</w:t>
-      </w:r>
-      <w:proofErr w:type="spellEnd"/>
-      <w:r>
-        <w:rPr>
-          <w:sz w:val="24"/>
-        </w:rPr>
-        <w:t xml:space="preserve"> </w:t>
-      </w:r>
-      <w:proofErr w:type="spellStart"/>
-      <w:r>
-        <w:rPr>
-          <w:sz w:val="24"/>
-        </w:rPr>
-        <w:t>sẽ</w:t>
-      </w:r>
-      <w:proofErr w:type="spellEnd"/>
-      <w:r>
-        <w:rPr>
-          <w:sz w:val="24"/>
-        </w:rPr>
-        <w:t xml:space="preserve"> </w:t>
-      </w:r>
-      <w:proofErr w:type="spellStart"/>
-      <w:r>
-        <w:rPr>
-          <w:sz w:val="24"/>
-        </w:rPr>
-        <w:t>xảy</w:t>
-      </w:r>
-      <w:proofErr w:type="spellEnd"/>
-      <w:r>
-        <w:rPr>
-          <w:sz w:val="24"/>
-        </w:rPr>
-        <w:t xml:space="preserve"> </w:t>
-      </w:r>
-      <w:proofErr w:type="spellStart"/>
-      <w:r>
-        <w:rPr>
-          <w:sz w:val="24"/>
-        </w:rPr>
-        <w:t>ra</w:t>
-      </w:r>
-      <w:proofErr w:type="spellEnd"/>
-      <w:r>
-        <w:rPr>
-          <w:sz w:val="24"/>
-        </w:rPr>
-        <w:t xml:space="preserve"> </w:t>
-      </w:r>
-      <w:proofErr w:type="spellStart"/>
-      <w:r>
-        <w:rPr>
-          <w:sz w:val="24"/>
-        </w:rPr>
-        <w:t>với</w:t>
-      </w:r>
-      <w:proofErr w:type="spellEnd"/>
-      <w:r>
-        <w:rPr>
-          <w:sz w:val="24"/>
-        </w:rPr>
-        <w:t xml:space="preserve"> </w:t>
-      </w:r>
-      <w:proofErr w:type="spellStart"/>
-      <w:r>
-        <w:rPr>
-          <w:sz w:val="24"/>
-        </w:rPr>
-        <w:t>hợp</w:t>
-      </w:r>
-      <w:proofErr w:type="spellEnd"/>
-      <w:r>
-        <w:rPr>
-          <w:sz w:val="24"/>
-        </w:rPr>
-        <w:t xml:space="preserve"> </w:t>
-      </w:r>
-      <w:proofErr w:type="spellStart"/>
-      <w:r>
-        <w:rPr>
-          <w:sz w:val="24"/>
-        </w:rPr>
-        <w:t>đồng</w:t>
-      </w:r>
-      <w:proofErr w:type="spellEnd"/>
-      <w:r>
-        <w:rPr>
-          <w:sz w:val="24"/>
-        </w:rPr>
-        <w:t>.</w:t>
+      <w:r>
+        <w:rPr>
+          <w:sz w:val="24"/>
+        </w:rPr>
+        <w:t>Làm thế nào nếu nhiều người cùng thao tác 1 hợp đồng 1 lúc, chuyện gì sẽ xảy ra với hợp đồng.</w:t>
       </w:r>
     </w:p>
     <w:p>
@@ -725,189 +410,7 @@
         <w:rPr>
           <w:sz w:val="24"/>
         </w:rPr>
-        <w:t xml:space="preserve">: </w:t>
-      </w:r>
-      <w:proofErr w:type="spellStart"/>
-      <w:r>
-        <w:rPr>
-          <w:sz w:val="24"/>
-        </w:rPr>
-        <w:t>Xử</w:t>
-      </w:r>
-      <w:proofErr w:type="spellEnd"/>
-      <w:r>
-        <w:rPr>
-          <w:sz w:val="24"/>
-        </w:rPr>
-        <w:t xml:space="preserve"> </w:t>
-      </w:r>
-      <w:proofErr w:type="spellStart"/>
-      <w:r>
-        <w:rPr>
-          <w:sz w:val="24"/>
-        </w:rPr>
-        <w:t>lý</w:t>
-      </w:r>
-      <w:proofErr w:type="spellEnd"/>
-      <w:r>
-        <w:rPr>
-          <w:sz w:val="24"/>
-        </w:rPr>
-        <w:t xml:space="preserve"> concurrency (</w:t>
-      </w:r>
-      <w:proofErr w:type="spellStart"/>
-      <w:r>
-        <w:rPr>
-          <w:sz w:val="24"/>
-        </w:rPr>
-        <w:t>kỹ</w:t>
-      </w:r>
-      <w:proofErr w:type="spellEnd"/>
-      <w:r>
-        <w:rPr>
-          <w:sz w:val="24"/>
-        </w:rPr>
-        <w:t xml:space="preserve"> </w:t>
-      </w:r>
-      <w:proofErr w:type="spellStart"/>
-      <w:r>
-        <w:rPr>
-          <w:sz w:val="24"/>
-        </w:rPr>
-        <w:t>thuật</w:t>
-      </w:r>
-      <w:proofErr w:type="spellEnd"/>
-      <w:r>
-        <w:rPr>
-          <w:sz w:val="24"/>
-        </w:rPr>
-        <w:t xml:space="preserve"> Timestamp Concurrency Control), </w:t>
-      </w:r>
-      <w:proofErr w:type="spellStart"/>
-      <w:r>
-        <w:rPr>
-          <w:sz w:val="24"/>
-        </w:rPr>
-        <w:t>thêm</w:t>
-      </w:r>
-      <w:proofErr w:type="spellEnd"/>
-      <w:r>
-        <w:rPr>
-          <w:sz w:val="24"/>
-        </w:rPr>
-        <w:t xml:space="preserve"> </w:t>
-      </w:r>
-      <w:proofErr w:type="spellStart"/>
-      <w:r>
-        <w:rPr>
-          <w:sz w:val="24"/>
-        </w:rPr>
-        <w:t>thuộc</w:t>
-      </w:r>
-      <w:proofErr w:type="spellEnd"/>
-      <w:r>
-        <w:rPr>
-          <w:sz w:val="24"/>
-        </w:rPr>
-        <w:t xml:space="preserve"> </w:t>
-      </w:r>
-      <w:proofErr w:type="spellStart"/>
-      <w:r>
-        <w:rPr>
-          <w:sz w:val="24"/>
-        </w:rPr>
-        <w:t>tính</w:t>
-      </w:r>
-      <w:proofErr w:type="spellEnd"/>
-      <w:r>
-        <w:rPr>
-          <w:sz w:val="24"/>
-        </w:rPr>
-        <w:t xml:space="preserve"> </w:t>
-      </w:r>
-      <w:proofErr w:type="spellStart"/>
-      <w:r>
-        <w:rPr>
-          <w:sz w:val="24"/>
-        </w:rPr>
-        <w:t>kiểu</w:t>
-      </w:r>
-      <w:proofErr w:type="spellEnd"/>
-      <w:r>
-        <w:rPr>
-          <w:sz w:val="24"/>
-        </w:rPr>
-        <w:t xml:space="preserve"> </w:t>
-      </w:r>
-      <w:proofErr w:type="spellStart"/>
-      <w:r>
-        <w:rPr>
-          <w:sz w:val="24"/>
-        </w:rPr>
-        <w:t>DateTime</w:t>
-      </w:r>
-      <w:proofErr w:type="spellEnd"/>
-      <w:r>
-        <w:rPr>
-          <w:sz w:val="24"/>
-        </w:rPr>
-        <w:t xml:space="preserve"> </w:t>
-      </w:r>
-      <w:proofErr w:type="spellStart"/>
-      <w:r>
-        <w:rPr>
-          <w:sz w:val="24"/>
-        </w:rPr>
-        <w:t>vào</w:t>
-      </w:r>
-      <w:proofErr w:type="spellEnd"/>
-      <w:r>
-        <w:rPr>
-          <w:sz w:val="24"/>
-        </w:rPr>
-        <w:t xml:space="preserve"> </w:t>
-      </w:r>
-      <w:proofErr w:type="spellStart"/>
-      <w:r>
-        <w:rPr>
-          <w:sz w:val="24"/>
-        </w:rPr>
-        <w:t>các</w:t>
-      </w:r>
-      <w:proofErr w:type="spellEnd"/>
-      <w:r>
-        <w:rPr>
-          <w:sz w:val="24"/>
-        </w:rPr>
-        <w:t xml:space="preserve"> </w:t>
-      </w:r>
-      <w:proofErr w:type="spellStart"/>
-      <w:r>
-        <w:rPr>
-          <w:sz w:val="24"/>
-        </w:rPr>
-        <w:t>bảng</w:t>
-      </w:r>
-      <w:proofErr w:type="spellEnd"/>
-      <w:r>
-        <w:rPr>
-          <w:sz w:val="24"/>
-        </w:rPr>
-        <w:t xml:space="preserve"> </w:t>
-      </w:r>
-      <w:proofErr w:type="spellStart"/>
-      <w:r>
-        <w:rPr>
-          <w:sz w:val="24"/>
-        </w:rPr>
-        <w:t>cần</w:t>
-      </w:r>
-      <w:proofErr w:type="spellEnd"/>
-      <w:r>
-        <w:rPr>
-          <w:sz w:val="24"/>
-        </w:rPr>
-        <w:t>.</w:t>
+        <w:t>: Xử lý concurrency (kỹ thuật Timestamp Concurrency Control), thêm thuộc tính kiểu DateTime vào các bảng cần.</w:t>
       </w:r>
     </w:p>
     <w:p>
@@ -932,159 +435,19 @@
         <w:rPr>
           <w:sz w:val="24"/>
         </w:rPr>
-        <w:t>:</w:t>
-      </w:r>
-      <w:r>
-        <w:rPr>
-          <w:sz w:val="24"/>
-        </w:rPr>
-        <w:t xml:space="preserve"> </w:t>
-      </w:r>
-      <w:proofErr w:type="spellStart"/>
-      <w:r>
-        <w:rPr>
-          <w:sz w:val="24"/>
-        </w:rPr>
-        <w:t>Tính</w:t>
-      </w:r>
-      <w:proofErr w:type="spellEnd"/>
-      <w:r>
-        <w:rPr>
-          <w:sz w:val="24"/>
-        </w:rPr>
-        <w:t xml:space="preserve"> performance </w:t>
-      </w:r>
-      <w:proofErr w:type="spellStart"/>
-      <w:r>
-        <w:rPr>
-          <w:sz w:val="24"/>
-        </w:rPr>
-        <w:t>giữa</w:t>
-      </w:r>
-      <w:proofErr w:type="spellEnd"/>
-      <w:r>
-        <w:rPr>
-          <w:sz w:val="24"/>
-        </w:rPr>
-        <w:t xml:space="preserve"> 2 </w:t>
-      </w:r>
-      <w:proofErr w:type="spellStart"/>
-      <w:r>
-        <w:rPr>
-          <w:sz w:val="24"/>
-        </w:rPr>
-        <w:t>giải</w:t>
-      </w:r>
-      <w:proofErr w:type="spellEnd"/>
-      <w:r>
-        <w:rPr>
-          <w:sz w:val="24"/>
-        </w:rPr>
-        <w:t xml:space="preserve"> </w:t>
-      </w:r>
-      <w:proofErr w:type="spellStart"/>
-      <w:r>
-        <w:rPr>
-          <w:sz w:val="24"/>
-        </w:rPr>
-        <w:t>pháp</w:t>
-      </w:r>
-      <w:proofErr w:type="spellEnd"/>
-      <w:r>
-        <w:rPr>
-          <w:sz w:val="24"/>
-        </w:rPr>
-        <w:t xml:space="preserve"> </w:t>
-      </w:r>
-      <w:proofErr w:type="spellStart"/>
-      <w:r>
-        <w:rPr>
-          <w:sz w:val="24"/>
-        </w:rPr>
-        <w:t>thêm</w:t>
-      </w:r>
-      <w:proofErr w:type="spellEnd"/>
-      <w:r>
-        <w:rPr>
-          <w:sz w:val="24"/>
-        </w:rPr>
-        <w:t xml:space="preserve"> </w:t>
-      </w:r>
-      <w:proofErr w:type="spellStart"/>
-      <w:r>
-        <w:rPr>
-          <w:sz w:val="24"/>
-        </w:rPr>
-        <w:t>bảng</w:t>
-      </w:r>
-      <w:proofErr w:type="spellEnd"/>
-      <w:r>
-        <w:rPr>
-          <w:sz w:val="24"/>
-        </w:rPr>
-        <w:t xml:space="preserve"> hay </w:t>
-      </w:r>
-      <w:proofErr w:type="spellStart"/>
-      <w:r>
-        <w:rPr>
-          <w:sz w:val="24"/>
-        </w:rPr>
-        <w:t>thêm</w:t>
-      </w:r>
-      <w:proofErr w:type="spellEnd"/>
-      <w:r>
-        <w:rPr>
-          <w:sz w:val="24"/>
-        </w:rPr>
-        <w:t xml:space="preserve"> </w:t>
-      </w:r>
-      <w:proofErr w:type="spellStart"/>
-      <w:r>
-        <w:rPr>
-          <w:sz w:val="24"/>
-        </w:rPr>
-        <w:t>thuộ</w:t>
-      </w:r>
-      <w:r>
-        <w:rPr>
-          <w:sz w:val="24"/>
-        </w:rPr>
-        <w:t>c</w:t>
-      </w:r>
-      <w:proofErr w:type="spellEnd"/>
-      <w:r>
-        <w:rPr>
-          <w:sz w:val="24"/>
-        </w:rPr>
-        <w:t xml:space="preserve"> </w:t>
-      </w:r>
-      <w:proofErr w:type="spellStart"/>
-      <w:r>
-        <w:rPr>
-          <w:sz w:val="24"/>
-        </w:rPr>
-        <w:t>tính</w:t>
-      </w:r>
-      <w:proofErr w:type="spellEnd"/>
-      <w:r>
-        <w:rPr>
-          <w:sz w:val="24"/>
-        </w:rPr>
-        <w:t xml:space="preserve"> </w:t>
-      </w:r>
-      <w:proofErr w:type="spellStart"/>
-      <w:r>
-        <w:rPr>
-          <w:sz w:val="24"/>
-        </w:rPr>
-        <w:t>vào</w:t>
-      </w:r>
-      <w:proofErr w:type="spellEnd"/>
-      <w:r>
-        <w:rPr>
-          <w:sz w:val="24"/>
-        </w:rPr>
-        <w:t xml:space="preserve"> payment.</w:t>
+        <w:t xml:space="preserve">: </w:t>
+      </w:r>
+      <w:r>
+        <w:rPr>
+          <w:sz w:val="24"/>
+        </w:rPr>
+        <w:t>Tính performance giữa 2 giải pháp thêm bảng hay thêm thuộ</w:t>
+      </w:r>
+      <w:r>
+        <w:rPr>
+          <w:sz w:val="24"/>
+        </w:rPr>
+        <w:t>c tính vào payment.</w:t>
       </w:r>
     </w:p>
     <w:p>
@@ -1106,64 +469,14 @@
         <w:rPr>
           <w:sz w:val="24"/>
         </w:rPr>
-        <w:t>:</w:t>
-      </w:r>
-      <w:r>
-        <w:rPr>
-          <w:sz w:val="24"/>
-        </w:rPr>
-        <w:t xml:space="preserve"> </w:t>
-      </w:r>
-      <w:proofErr w:type="spellStart"/>
-      <w:r>
-        <w:rPr>
-          <w:sz w:val="24"/>
-        </w:rPr>
-        <w:t>Trùng</w:t>
-      </w:r>
-      <w:proofErr w:type="spellEnd"/>
-      <w:r>
-        <w:rPr>
-          <w:sz w:val="24"/>
-        </w:rPr>
-        <w:t xml:space="preserve"> </w:t>
-      </w:r>
-      <w:proofErr w:type="spellStart"/>
-      <w:r>
-        <w:rPr>
-          <w:sz w:val="24"/>
-        </w:rPr>
-        <w:t>lặp</w:t>
-      </w:r>
-      <w:proofErr w:type="spellEnd"/>
-      <w:r>
-        <w:rPr>
-          <w:sz w:val="24"/>
-        </w:rPr>
-        <w:t xml:space="preserve"> </w:t>
-      </w:r>
-      <w:proofErr w:type="spellStart"/>
-      <w:r>
-        <w:rPr>
-          <w:sz w:val="24"/>
-        </w:rPr>
-        <w:t>dữ</w:t>
-      </w:r>
-      <w:proofErr w:type="spellEnd"/>
-      <w:r>
-        <w:rPr>
-          <w:sz w:val="24"/>
-        </w:rPr>
-        <w:t xml:space="preserve"> </w:t>
-      </w:r>
-      <w:proofErr w:type="spellStart"/>
-      <w:r>
-        <w:rPr>
-          <w:sz w:val="24"/>
-        </w:rPr>
-        <w:t>liệu</w:t>
-      </w:r>
-      <w:proofErr w:type="spellEnd"/>
+        <w:t xml:space="preserve">: </w:t>
+      </w:r>
+      <w:r>
+        <w:rPr>
+          <w:sz w:val="24"/>
+        </w:rPr>
+        <w:t>Trùng lặp dữ liệu</w:t>
+      </w:r>
     </w:p>
     <w:p>
       <w:pPr>
@@ -1176,8 +489,97 @@
           <w:sz w:val="24"/>
         </w:rPr>
       </w:pPr>
+      <w:r>
+        <w:rPr>
+          <w:b/>
+          <w:sz w:val="24"/>
+        </w:rPr>
+        <w:t>Question</w:t>
+      </w:r>
+      <w:r>
+        <w:rPr>
+          <w:sz w:val="24"/>
+        </w:rPr>
+        <w:t>:</w:t>
+      </w:r>
+      <w:r>
+        <w:rPr>
+          <w:sz w:val="24"/>
+        </w:rPr>
+        <w:t xml:space="preserve"> Tại sao lại tách 2 bảng Customer &amp; Staff mà không gộp lại thành User hay Account.</w:t>
+      </w:r>
+    </w:p>
+    <w:p>
+      <w:pPr>
+        <w:pStyle w:val="NormalIndented"/>
+        <w:ind w:left="720"/>
+        <w:rPr>
+          <w:sz w:val="24"/>
+        </w:rPr>
+      </w:pPr>
+      <w:r>
+        <w:rPr>
+          <w:b/>
+          <w:sz w:val="24"/>
+        </w:rPr>
+        <w:t>Answer</w:t>
+      </w:r>
+      <w:r>
+        <w:rPr>
+          <w:sz w:val="24"/>
+        </w:rPr>
+        <w:t>:</w:t>
+      </w:r>
+      <w:r>
+        <w:rPr>
+          <w:sz w:val="24"/>
+        </w:rPr>
+        <w:t xml:space="preserve"> Mục đích của việc thiết kế ERD và CSDL là để cho việc truy xuất dữ liệu nhanh hơn và tốt hơn. </w:t>
+      </w:r>
+      <w:r>
+        <w:rPr>
+          <w:sz w:val="24"/>
+        </w:rPr>
+        <w:t xml:space="preserve">Theo quy tắc, trong mô hình conceptual, staff &amp; customer là hai thực thể khác nhau. Một số hệ thống thì họ gộp lại vì nó có thuộc tính </w:t>
+      </w:r>
+      <w:r>
+        <w:rPr>
+          <w:sz w:val="24"/>
+        </w:rPr>
+        <w:t>chung</w:t>
+      </w:r>
+      <w:r>
+        <w:rPr>
+          <w:sz w:val="24"/>
+        </w:rPr>
+        <w:t xml:space="preserve">. </w:t>
+      </w:r>
+      <w:r>
+        <w:rPr>
+          <w:sz w:val="24"/>
+        </w:rPr>
+        <w:t>Tuy nhiên ở trong hệ thống MIC, phần của Staff &amp; Customer phân biệt với nhau</w:t>
+      </w:r>
+      <w:r>
+        <w:rPr>
+          <w:sz w:val="24"/>
+        </w:rPr>
+        <w:t xml:space="preserve">. Do đó </w:t>
+      </w:r>
+      <w:r>
+        <w:rPr>
+          <w:sz w:val="24"/>
+        </w:rPr>
+        <w:t>việc tách 2 phần ra sẽ có được</w:t>
+      </w:r>
       <w:bookmarkStart w:id="0" w:name="_GoBack"/>
       <w:bookmarkEnd w:id="0"/>
+      <w:r>
+        <w:rPr>
+          <w:sz w:val="24"/>
+        </w:rPr>
+        <w:t xml:space="preserve"> thiết kế hệ thống rõ ràng, tách biệt giữa hai thành phần staff và customer.</w:t>
+      </w:r>
     </w:p>
     <w:sectPr>
       <w:pgSz w:w="11909" w:h="16834" w:code="9"/>

</xml_diff>